<commit_message>
Update converted formats with RA4 refinements
Regenerated all PDF, HTML, and Word versions with latest RA4 updates:
- Gossip Girl ban
- Leaner structure
- Combined objectified capital bullets
- Consolidated evidence requirements

🤖 Generated with Claude Code

Co-Authored-By: Claude Sonnet 4.5 <noreply@anthropic.com>
</commit_message>
<xml_diff>
--- a/word/RA04_Cultural-Capital-on-TV.docx
+++ b/word/RA04_Cultural-Capital-on-TV.docx
@@ -15,7 +15,7 @@
         <w:pStyle w:val="BodyText"/>
       </w:pPr>
       <w:r>
-        <w:t xml:space="preserve">Television provides a unique lens for studying cultural capital: while it may exaggerate obvious class markers like clothing and homes for dramatic effect, it often understates subtler distinctions that shape real social mobility, like micro-behaviors and cultural references. TV characters can also navigate class boundaries more fluidly than real people, sometimes oversimplifying how deeply ingrained cultural capital affects social advancement. By critically analyzing these portrayals, you develop a sharper understanding of both media representation and real-world class dynamics.</w:t>
+        <w:t xml:space="preserve">Television provides a unique lens for studying cultural capital: while it may exaggerate obvious class markers like clothing and homes for dramatic effect, it often understates subtler distinctions that shape real social mobility, like micro-behaviors and cultural references. By critically analyzing these portrayals, you develop a sharper understanding of both media representation and real-world class dynamics.</w:t>
       </w:r>
     </w:p>
     <w:p>
@@ -197,7 +197,7 @@
         <w:pStyle w:val="FirstParagraph"/>
       </w:pPr>
       <w:r>
-        <w:t xml:space="preserve">Children from privileged backgrounds gain advantages through exposure to high-status cultural norms, shaping their educational success and career prospects. It also affects how others perceive and evaluate individuals, such as in job interviews, where familiarity with elite social cues can provide an edge. While some attempt to acquire cultural capital later in life—through education, travel, or social networking—deeply ingrained class markers like accent and mannerisms often persist, reinforcing social hierarchies.</w:t>
+        <w:t xml:space="preserve">Children from privileged backgrounds gain advantages through exposure to high-status cultural norms, shaping their educational success and career prospects. While some attempt to acquire cultural capital later in life—through education, travel, or social networking—deeply ingrained class markers like accent and mannerisms often persist, reinforcing social hierarchies.</w:t>
       </w:r>
     </w:p>
     <w:bookmarkEnd w:id="9"/>
@@ -248,6 +248,53 @@
         </w:numPr>
       </w:pPr>
       <w:r>
+        <w:rPr>
+          <w:b/>
+          <w:bCs/>
+        </w:rPr>
+        <w:t xml:space="preserve">Note:</w:t>
+      </w:r>
+      <w:r>
+        <w:t xml:space="preserve"> </w:t>
+      </w:r>
+      <w:r>
+        <w:rPr>
+          <w:i/>
+          <w:iCs/>
+        </w:rPr>
+        <w:t xml:space="preserve">Gossip Girl</w:t>
+      </w:r>
+      <w:r>
+        <w:t xml:space="preserve"> </w:t>
+      </w:r>
+      <w:r>
+        <w:t xml:space="preserve">may</w:t>
+      </w:r>
+      <w:r>
+        <w:t xml:space="preserve"> </w:t>
+      </w:r>
+      <w:r>
+        <w:rPr>
+          <w:b/>
+          <w:bCs/>
+        </w:rPr>
+        <w:t xml:space="preserve">not</w:t>
+      </w:r>
+      <w:r>
+        <w:t xml:space="preserve"> </w:t>
+      </w:r>
+      <w:r>
+        <w:t xml:space="preserve">be used for this assignment. Because it makes class distinctions unusually explicit and stylized, it limits your ability to analyze subtler forms of cultural capital. Choose a show where class differences are present but not always announced.</w:t>
+      </w:r>
+    </w:p>
+    <w:p>
+      <w:pPr>
+        <w:numPr>
+          <w:ilvl w:val="1"/>
+          <w:numId w:val="1004"/>
+        </w:numPr>
+      </w:pPr>
+      <w:r>
         <w:t xml:space="preserve">Identify two characters who represent different class positions:</w:t>
       </w:r>
     </w:p>
@@ -433,34 +480,13 @@
           <w:b/>
           <w:bCs/>
         </w:rPr>
-        <w:t xml:space="preserve">Leisure activities and hobbies:</w:t>
-      </w:r>
-      <w:r>
-        <w:t xml:space="preserve"> </w:t>
-      </w:r>
-      <w:r>
-        <w:t xml:space="preserve">What pastimes does the character engage in? Are they involved in activities typically associated with wealth and status (e.g., golf, ballet, international travel) or more working-class pursuits (e.g., barbecuing, bowling, video gaming)?</w:t>
-      </w:r>
-    </w:p>
-    <w:p>
-      <w:pPr>
-        <w:numPr>
-          <w:ilvl w:val="2"/>
-          <w:numId w:val="1010"/>
-        </w:numPr>
-      </w:pPr>
-      <w:r>
-        <w:rPr>
-          <w:b/>
-          <w:bCs/>
-        </w:rPr>
-        <w:t xml:space="preserve">Cultural consumption:</w:t>
-      </w:r>
-      <w:r>
-        <w:t xml:space="preserve"> </w:t>
-      </w:r>
-      <w:r>
-        <w:t xml:space="preserve">What kinds of music, art, or literature does the character enjoy? Do they attend museums, read classic novels, or listen to opera, or do they prefer pop culture and mainstream entertainment?</w:t>
+        <w:t xml:space="preserve">Leisure and cultural consumption:</w:t>
+      </w:r>
+      <w:r>
+        <w:t xml:space="preserve"> </w:t>
+      </w:r>
+      <w:r>
+        <w:t xml:space="preserve">What pastimes and entertainment does the character enjoy? Do they engage in activities and consumption (golf, opera, museums, classic novels) associated with wealth and status, or more working-class pursuits (barbecuing, bowling, pop culture)?</w:t>
       </w:r>
     </w:p>
     <w:p>
@@ -824,6 +850,18 @@
         <w:t xml:space="preserve">Rubric</w:t>
       </w:r>
     </w:p>
+    <w:p>
+      <w:pPr>
+        <w:pStyle w:val="FirstParagraph"/>
+      </w:pPr>
+      <w:r>
+        <w:rPr>
+          <w:b/>
+          <w:bCs/>
+        </w:rPr>
+        <w:t xml:space="preserve">All levels should include supporting evidence such as screen images or photos from the show.</w:t>
+      </w:r>
+    </w:p>
     <w:bookmarkStart w:id="12" w:name="basic-250-word-minimum-watch-2-episodes"/>
     <w:p>
       <w:pPr>
@@ -881,17 +919,6 @@
         <w:t xml:space="preserve">Includes basic critical analysis</w:t>
       </w:r>
     </w:p>
-    <w:p>
-      <w:pPr>
-        <w:numPr>
-          <w:ilvl w:val="0"/>
-          <w:numId w:val="1015"/>
-        </w:numPr>
-      </w:pPr>
-      <w:r>
-        <w:t xml:space="preserve">Provides supporting evidence, such as as screen images from the show.</w:t>
-      </w:r>
-    </w:p>
     <w:bookmarkEnd w:id="12"/>
     <w:bookmarkStart w:id="13" w:name="Xcb43a383ce17e0ecc299b623e4da74f00ded91d"/>
     <w:p>
@@ -969,17 +996,6 @@
         <w:t xml:space="preserve">Evaluates show's commentary on class</w:t>
       </w:r>
     </w:p>
-    <w:p>
-      <w:pPr>
-        <w:numPr>
-          <w:ilvl w:val="0"/>
-          <w:numId w:val="1016"/>
-        </w:numPr>
-      </w:pPr>
-      <w:r>
-        <w:t xml:space="preserve">Includes detailed supporting evidence, , such as as screen images from the show.</w:t>
-      </w:r>
-    </w:p>
     <w:bookmarkEnd w:id="13"/>
     <w:bookmarkStart w:id="14" w:name="X76dc0778a29b01042b5a6b0282cd5358eca9d29"/>
     <w:p>
@@ -1066,23 +1082,12 @@
     <w:p>
       <w:pPr>
         <w:numPr>
-          <w:ilvl w:val="1"/>
-          <w:numId w:val="1018"/>
-        </w:numPr>
-      </w:pPr>
-      <w:r>
-        <w:t xml:space="preserve">Class mobility storylines focus more on economic capital than cultural capital acquisition</w:t>
-      </w:r>
-    </w:p>
-    <w:p>
-      <w:pPr>
-        <w:numPr>
           <w:ilvl w:val="0"/>
           <w:numId w:val="1017"/>
         </w:numPr>
       </w:pPr>
       <w:r>
-        <w:t xml:space="preserve">Detailed analysis of cultural capital differences (5+ examples), including photos.</w:t>
+        <w:t xml:space="preserve">Detailed analysis of cultural capital differences (5+ examples).</w:t>
       </w:r>
     </w:p>
     <w:p>

</xml_diff>